<commit_message>
Update Task Breakdown Document.docx
</commit_message>
<xml_diff>
--- a/OpenPlazaCS360Lab/Presentations/Task Breakdown Document.docx
+++ b/OpenPlazaCS360Lab/Presentations/Task Breakdown Document.docx
@@ -40,19 +40,11 @@
           <w:rFonts w:ascii="Times New Roman" w:hAnsi="Times New Roman" w:cs="Times New Roman"/>
         </w:rPr>
       </w:pPr>
-      <w:proofErr w:type="spellStart"/>
       <w:r>
         <w:rPr>
           <w:rFonts w:ascii="Times New Roman" w:hAnsi="Times New Roman" w:cs="Times New Roman"/>
         </w:rPr>
-        <w:t>OpenPlaza</w:t>
-      </w:r>
-      <w:proofErr w:type="spellEnd"/>
-      <w:r>
-        <w:rPr>
-          <w:rFonts w:ascii="Times New Roman" w:hAnsi="Times New Roman" w:cs="Times New Roman"/>
-        </w:rPr>
-        <w:t xml:space="preserve"> project</w:t>
+        <w:t>OpenPlaza project</w:t>
       </w:r>
     </w:p>
     <w:p>
@@ -123,6 +115,36 @@
           <w:rFonts w:ascii="Times New Roman" w:hAnsi="Times New Roman" w:cs="Times New Roman"/>
         </w:rPr>
       </w:pPr>
+      <w:r>
+        <w:rPr>
+          <w:rFonts w:ascii="Times New Roman" w:hAnsi="Times New Roman" w:cs="Times New Roman"/>
+        </w:rPr>
+        <w:t>V00815672</w:t>
+      </w:r>
+    </w:p>
+    <w:p>
+      <w:pPr>
+        <w:spacing w:line="240" w:lineRule="auto"/>
+        <w:contextualSpacing/>
+        <w:rPr>
+          <w:rFonts w:ascii="Times New Roman" w:hAnsi="Times New Roman" w:cs="Times New Roman"/>
+        </w:rPr>
+      </w:pPr>
+      <w:r>
+        <w:rPr>
+          <w:rFonts w:ascii="Times New Roman" w:hAnsi="Times New Roman" w:cs="Times New Roman"/>
+        </w:rPr>
+        <w:t>mill5672@vandals.uidaho.edu</w:t>
+      </w:r>
+    </w:p>
+    <w:p>
+      <w:pPr>
+        <w:spacing w:line="240" w:lineRule="auto"/>
+        <w:contextualSpacing/>
+        <w:rPr>
+          <w:rFonts w:ascii="Times New Roman" w:hAnsi="Times New Roman" w:cs="Times New Roman"/>
+        </w:rPr>
+      </w:pPr>
     </w:p>
     <w:p>
       <w:pPr>
@@ -202,66 +224,30 @@
                 <w:b/>
                 <w:bCs/>
               </w:rPr>
-              <w:t>Expected Duration (</w:t>
-            </w:r>
-            <w:proofErr w:type="spellStart"/>
-            <w:r>
+              <w:t>Expected Duration (hrs):</w:t>
+            </w:r>
+          </w:p>
+        </w:tc>
+        <w:tc>
+          <w:tcPr>
+            <w:tcW w:w="2649" w:type="dxa"/>
+          </w:tcPr>
+          <w:p>
+            <w:pPr>
+              <w:contextualSpacing/>
               <w:rPr>
                 <w:rFonts w:ascii="Times New Roman" w:hAnsi="Times New Roman" w:cs="Times New Roman"/>
                 <w:b/>
                 <w:bCs/>
               </w:rPr>
-              <w:t>hrs</w:t>
-            </w:r>
-            <w:proofErr w:type="spellEnd"/>
+            </w:pPr>
             <w:r>
               <w:rPr>
                 <w:rFonts w:ascii="Times New Roman" w:hAnsi="Times New Roman" w:cs="Times New Roman"/>
                 <w:b/>
                 <w:bCs/>
               </w:rPr>
-              <w:t>):</w:t>
-            </w:r>
-          </w:p>
-        </w:tc>
-        <w:tc>
-          <w:tcPr>
-            <w:tcW w:w="2649" w:type="dxa"/>
-          </w:tcPr>
-          <w:p>
-            <w:pPr>
-              <w:contextualSpacing/>
-              <w:rPr>
-                <w:rFonts w:ascii="Times New Roman" w:hAnsi="Times New Roman" w:cs="Times New Roman"/>
-                <w:b/>
-                <w:bCs/>
-              </w:rPr>
-            </w:pPr>
-            <w:r>
-              <w:rPr>
-                <w:rFonts w:ascii="Times New Roman" w:hAnsi="Times New Roman" w:cs="Times New Roman"/>
-                <w:b/>
-                <w:bCs/>
-              </w:rPr>
-              <w:t>Actual Duration (</w:t>
-            </w:r>
-            <w:proofErr w:type="spellStart"/>
-            <w:r>
-              <w:rPr>
-                <w:rFonts w:ascii="Times New Roman" w:hAnsi="Times New Roman" w:cs="Times New Roman"/>
-                <w:b/>
-                <w:bCs/>
-              </w:rPr>
-              <w:t>hrs</w:t>
-            </w:r>
-            <w:proofErr w:type="spellEnd"/>
-            <w:r>
-              <w:rPr>
-                <w:rFonts w:ascii="Times New Roman" w:hAnsi="Times New Roman" w:cs="Times New Roman"/>
-                <w:b/>
-                <w:bCs/>
-              </w:rPr>
-              <w:t>):</w:t>
+              <w:t>Actual Duration (hrs):</w:t>
             </w:r>
           </w:p>
         </w:tc>
@@ -341,21 +327,7 @@
               <w:rPr>
                 <w:rFonts w:ascii="Times New Roman" w:hAnsi="Times New Roman" w:cs="Times New Roman"/>
               </w:rPr>
-              <w:t xml:space="preserve">Setting up </w:t>
-            </w:r>
-            <w:proofErr w:type="spellStart"/>
-            <w:r>
-              <w:rPr>
-                <w:rFonts w:ascii="Times New Roman" w:hAnsi="Times New Roman" w:cs="Times New Roman"/>
-              </w:rPr>
-              <w:t>openplaza</w:t>
-            </w:r>
-            <w:proofErr w:type="spellEnd"/>
-            <w:r>
-              <w:rPr>
-                <w:rFonts w:ascii="Times New Roman" w:hAnsi="Times New Roman" w:cs="Times New Roman"/>
-              </w:rPr>
-              <w:t xml:space="preserve"> database</w:t>
+              <w:t>Setting up openplaza database</w:t>
             </w:r>
           </w:p>
         </w:tc>
@@ -764,14 +736,12 @@
                 <w:rFonts w:ascii="Times New Roman" w:hAnsi="Times New Roman" w:cs="Times New Roman"/>
               </w:rPr>
             </w:pPr>
-            <w:proofErr w:type="spellStart"/>
             <w:r>
               <w:rPr>
                 <w:rFonts w:ascii="Times New Roman" w:hAnsi="Times New Roman" w:cs="Times New Roman"/>
               </w:rPr>
               <w:t>Bugfixing</w:t>
             </w:r>
-            <w:proofErr w:type="spellEnd"/>
           </w:p>
         </w:tc>
         <w:tc>
@@ -903,13 +873,19 @@
         <w:rPr>
           <w:rFonts w:ascii="Times New Roman" w:hAnsi="Times New Roman" w:cs="Times New Roman"/>
         </w:rPr>
-        <w:t>Anna Milligan</w:t>
+        <w:t xml:space="preserve">Anna Milligan, </w:t>
       </w:r>
       <w:r>
         <w:rPr>
           <w:rFonts w:ascii="Times New Roman" w:hAnsi="Times New Roman" w:cs="Times New Roman"/>
         </w:rPr>
-        <w:t>, Backend:</w:t>
+        <w:t>Front</w:t>
+      </w:r>
+      <w:r>
+        <w:rPr>
+          <w:rFonts w:ascii="Times New Roman" w:hAnsi="Times New Roman" w:cs="Times New Roman"/>
+        </w:rPr>
+        <w:t>end:</w:t>
       </w:r>
     </w:p>
     <w:tbl>
@@ -966,66 +942,30 @@
                 <w:b/>
                 <w:bCs/>
               </w:rPr>
-              <w:t>Expected Duration (</w:t>
-            </w:r>
-            <w:proofErr w:type="spellStart"/>
-            <w:r>
+              <w:t>Expected Duration (hrs):</w:t>
+            </w:r>
+          </w:p>
+        </w:tc>
+        <w:tc>
+          <w:tcPr>
+            <w:tcW w:w="2649" w:type="dxa"/>
+          </w:tcPr>
+          <w:p>
+            <w:pPr>
+              <w:contextualSpacing/>
               <w:rPr>
                 <w:rFonts w:ascii="Times New Roman" w:hAnsi="Times New Roman" w:cs="Times New Roman"/>
                 <w:b/>
                 <w:bCs/>
               </w:rPr>
-              <w:t>hrs</w:t>
-            </w:r>
-            <w:proofErr w:type="spellEnd"/>
+            </w:pPr>
             <w:r>
               <w:rPr>
                 <w:rFonts w:ascii="Times New Roman" w:hAnsi="Times New Roman" w:cs="Times New Roman"/>
                 <w:b/>
                 <w:bCs/>
               </w:rPr>
-              <w:t>):</w:t>
-            </w:r>
-          </w:p>
-        </w:tc>
-        <w:tc>
-          <w:tcPr>
-            <w:tcW w:w="2649" w:type="dxa"/>
-          </w:tcPr>
-          <w:p>
-            <w:pPr>
-              <w:contextualSpacing/>
-              <w:rPr>
-                <w:rFonts w:ascii="Times New Roman" w:hAnsi="Times New Roman" w:cs="Times New Roman"/>
-                <w:b/>
-                <w:bCs/>
-              </w:rPr>
-            </w:pPr>
-            <w:r>
-              <w:rPr>
-                <w:rFonts w:ascii="Times New Roman" w:hAnsi="Times New Roman" w:cs="Times New Roman"/>
-                <w:b/>
-                <w:bCs/>
-              </w:rPr>
-              <w:t>Actual Duration (</w:t>
-            </w:r>
-            <w:proofErr w:type="spellStart"/>
-            <w:r>
-              <w:rPr>
-                <w:rFonts w:ascii="Times New Roman" w:hAnsi="Times New Roman" w:cs="Times New Roman"/>
-                <w:b/>
-                <w:bCs/>
-              </w:rPr>
-              <w:t>hrs</w:t>
-            </w:r>
-            <w:proofErr w:type="spellEnd"/>
-            <w:r>
-              <w:rPr>
-                <w:rFonts w:ascii="Times New Roman" w:hAnsi="Times New Roman" w:cs="Times New Roman"/>
-                <w:b/>
-                <w:bCs/>
-              </w:rPr>
-              <w:t>):</w:t>
+              <w:t>Actual Duration (hrs):</w:t>
             </w:r>
           </w:p>
         </w:tc>
@@ -1042,6 +982,12 @@
                 <w:rFonts w:ascii="Times New Roman" w:hAnsi="Times New Roman" w:cs="Times New Roman"/>
               </w:rPr>
             </w:pPr>
+            <w:r>
+              <w:rPr>
+                <w:rFonts w:ascii="Times New Roman" w:hAnsi="Times New Roman" w:cs="Times New Roman"/>
+              </w:rPr>
+              <w:t>Reorganize page order</w:t>
+            </w:r>
           </w:p>
         </w:tc>
         <w:tc>
@@ -1055,6 +1001,12 @@
                 <w:rFonts w:ascii="Times New Roman" w:hAnsi="Times New Roman" w:cs="Times New Roman"/>
               </w:rPr>
             </w:pPr>
+            <w:r>
+              <w:rPr>
+                <w:rFonts w:ascii="Times New Roman" w:hAnsi="Times New Roman" w:cs="Times New Roman"/>
+              </w:rPr>
+              <w:t>1</w:t>
+            </w:r>
           </w:p>
         </w:tc>
         <w:tc>
@@ -1068,6 +1020,12 @@
                 <w:rFonts w:ascii="Times New Roman" w:hAnsi="Times New Roman" w:cs="Times New Roman"/>
               </w:rPr>
             </w:pPr>
+            <w:r>
+              <w:rPr>
+                <w:rFonts w:ascii="Times New Roman" w:hAnsi="Times New Roman" w:cs="Times New Roman"/>
+              </w:rPr>
+              <w:t>In Progress</w:t>
+            </w:r>
           </w:p>
         </w:tc>
       </w:tr>
@@ -1083,6 +1041,12 @@
                 <w:rFonts w:ascii="Times New Roman" w:hAnsi="Times New Roman" w:cs="Times New Roman"/>
               </w:rPr>
             </w:pPr>
+            <w:r>
+              <w:rPr>
+                <w:rFonts w:ascii="Times New Roman" w:hAnsi="Times New Roman" w:cs="Times New Roman"/>
+              </w:rPr>
+              <w:t>Table formatting</w:t>
+            </w:r>
           </w:p>
         </w:tc>
         <w:tc>
@@ -1096,6 +1060,12 @@
                 <w:rFonts w:ascii="Times New Roman" w:hAnsi="Times New Roman" w:cs="Times New Roman"/>
               </w:rPr>
             </w:pPr>
+            <w:r>
+              <w:rPr>
+                <w:rFonts w:ascii="Times New Roman" w:hAnsi="Times New Roman" w:cs="Times New Roman"/>
+              </w:rPr>
+              <w:t>1</w:t>
+            </w:r>
           </w:p>
         </w:tc>
         <w:tc>
@@ -1109,6 +1079,12 @@
                 <w:rFonts w:ascii="Times New Roman" w:hAnsi="Times New Roman" w:cs="Times New Roman"/>
               </w:rPr>
             </w:pPr>
+            <w:r>
+              <w:rPr>
+                <w:rFonts w:ascii="Times New Roman" w:hAnsi="Times New Roman" w:cs="Times New Roman"/>
+              </w:rPr>
+              <w:t>In Progress</w:t>
+            </w:r>
           </w:p>
         </w:tc>
       </w:tr>
@@ -1124,6 +1100,12 @@
                 <w:rFonts w:ascii="Times New Roman" w:hAnsi="Times New Roman" w:cs="Times New Roman"/>
               </w:rPr>
             </w:pPr>
+            <w:r>
+              <w:rPr>
+                <w:rFonts w:ascii="Times New Roman" w:hAnsi="Times New Roman" w:cs="Times New Roman"/>
+              </w:rPr>
+              <w:t>Item descriptions as modals</w:t>
+            </w:r>
           </w:p>
         </w:tc>
         <w:tc>
@@ -1137,6 +1119,12 @@
                 <w:rFonts w:ascii="Times New Roman" w:hAnsi="Times New Roman" w:cs="Times New Roman"/>
               </w:rPr>
             </w:pPr>
+            <w:r>
+              <w:rPr>
+                <w:rFonts w:ascii="Times New Roman" w:hAnsi="Times New Roman" w:cs="Times New Roman"/>
+              </w:rPr>
+              <w:t>1.5</w:t>
+            </w:r>
           </w:p>
         </w:tc>
         <w:tc>
@@ -1150,6 +1138,12 @@
                 <w:rFonts w:ascii="Times New Roman" w:hAnsi="Times New Roman" w:cs="Times New Roman"/>
               </w:rPr>
             </w:pPr>
+            <w:r>
+              <w:rPr>
+                <w:rFonts w:ascii="Times New Roman" w:hAnsi="Times New Roman" w:cs="Times New Roman"/>
+              </w:rPr>
+              <w:t>In Progress</w:t>
+            </w:r>
           </w:p>
         </w:tc>
       </w:tr>
@@ -1165,6 +1159,12 @@
                 <w:rFonts w:ascii="Times New Roman" w:hAnsi="Times New Roman" w:cs="Times New Roman"/>
               </w:rPr>
             </w:pPr>
+            <w:r>
+              <w:rPr>
+                <w:rFonts w:ascii="Times New Roman" w:hAnsi="Times New Roman" w:cs="Times New Roman"/>
+              </w:rPr>
+              <w:t>Block padding</w:t>
+            </w:r>
           </w:p>
         </w:tc>
         <w:tc>
@@ -1178,6 +1178,12 @@
                 <w:rFonts w:ascii="Times New Roman" w:hAnsi="Times New Roman" w:cs="Times New Roman"/>
               </w:rPr>
             </w:pPr>
+            <w:r>
+              <w:rPr>
+                <w:rFonts w:ascii="Times New Roman" w:hAnsi="Times New Roman" w:cs="Times New Roman"/>
+              </w:rPr>
+              <w:t>2</w:t>
+            </w:r>
           </w:p>
         </w:tc>
         <w:tc>
@@ -1191,6 +1197,12 @@
                 <w:rFonts w:ascii="Times New Roman" w:hAnsi="Times New Roman" w:cs="Times New Roman"/>
               </w:rPr>
             </w:pPr>
+            <w:r>
+              <w:rPr>
+                <w:rFonts w:ascii="Times New Roman" w:hAnsi="Times New Roman" w:cs="Times New Roman"/>
+              </w:rPr>
+              <w:t>In Progress</w:t>
+            </w:r>
           </w:p>
         </w:tc>
       </w:tr>
@@ -1206,6 +1218,12 @@
                 <w:rFonts w:ascii="Times New Roman" w:hAnsi="Times New Roman" w:cs="Times New Roman"/>
               </w:rPr>
             </w:pPr>
+            <w:r>
+              <w:rPr>
+                <w:rFonts w:ascii="Times New Roman" w:hAnsi="Times New Roman" w:cs="Times New Roman"/>
+              </w:rPr>
+              <w:t>UI cleanup</w:t>
+            </w:r>
           </w:p>
         </w:tc>
         <w:tc>
@@ -1219,6 +1237,12 @@
                 <w:rFonts w:ascii="Times New Roman" w:hAnsi="Times New Roman" w:cs="Times New Roman"/>
               </w:rPr>
             </w:pPr>
+            <w:r>
+              <w:rPr>
+                <w:rFonts w:ascii="Times New Roman" w:hAnsi="Times New Roman" w:cs="Times New Roman"/>
+              </w:rPr>
+              <w:t>10</w:t>
+            </w:r>
           </w:p>
         </w:tc>
         <w:tc>
@@ -1232,6 +1256,12 @@
                 <w:rFonts w:ascii="Times New Roman" w:hAnsi="Times New Roman" w:cs="Times New Roman"/>
               </w:rPr>
             </w:pPr>
+            <w:r>
+              <w:rPr>
+                <w:rFonts w:ascii="Times New Roman" w:hAnsi="Times New Roman" w:cs="Times New Roman"/>
+              </w:rPr>
+              <w:t>In Progress</w:t>
+            </w:r>
           </w:p>
         </w:tc>
       </w:tr>
@@ -1247,6 +1277,12 @@
                 <w:rFonts w:ascii="Times New Roman" w:hAnsi="Times New Roman" w:cs="Times New Roman"/>
               </w:rPr>
             </w:pPr>
+            <w:r>
+              <w:rPr>
+                <w:rFonts w:ascii="Times New Roman" w:hAnsi="Times New Roman" w:cs="Times New Roman"/>
+              </w:rPr>
+              <w:t>Create pages</w:t>
+            </w:r>
           </w:p>
         </w:tc>
         <w:tc>
@@ -1260,6 +1296,12 @@
                 <w:rFonts w:ascii="Times New Roman" w:hAnsi="Times New Roman" w:cs="Times New Roman"/>
               </w:rPr>
             </w:pPr>
+            <w:r>
+              <w:rPr>
+                <w:rFonts w:ascii="Times New Roman" w:hAnsi="Times New Roman" w:cs="Times New Roman"/>
+              </w:rPr>
+              <w:t>2</w:t>
+            </w:r>
           </w:p>
         </w:tc>
         <w:tc>
@@ -1273,6 +1315,12 @@
                 <w:rFonts w:ascii="Times New Roman" w:hAnsi="Times New Roman" w:cs="Times New Roman"/>
               </w:rPr>
             </w:pPr>
+            <w:r>
+              <w:rPr>
+                <w:rFonts w:ascii="Times New Roman" w:hAnsi="Times New Roman" w:cs="Times New Roman"/>
+              </w:rPr>
+              <w:t>3</w:t>
+            </w:r>
           </w:p>
         </w:tc>
       </w:tr>
@@ -1288,6 +1336,12 @@
                 <w:rFonts w:ascii="Times New Roman" w:hAnsi="Times New Roman" w:cs="Times New Roman"/>
               </w:rPr>
             </w:pPr>
+            <w:r>
+              <w:rPr>
+                <w:rFonts w:ascii="Times New Roman" w:hAnsi="Times New Roman" w:cs="Times New Roman"/>
+              </w:rPr>
+              <w:t>Organize page order</w:t>
+            </w:r>
           </w:p>
         </w:tc>
         <w:tc>
@@ -1301,6 +1355,12 @@
                 <w:rFonts w:ascii="Times New Roman" w:hAnsi="Times New Roman" w:cs="Times New Roman"/>
               </w:rPr>
             </w:pPr>
+            <w:r>
+              <w:rPr>
+                <w:rFonts w:ascii="Times New Roman" w:hAnsi="Times New Roman" w:cs="Times New Roman"/>
+              </w:rPr>
+              <w:t>1</w:t>
+            </w:r>
           </w:p>
         </w:tc>
         <w:tc>
@@ -1314,6 +1374,12 @@
                 <w:rFonts w:ascii="Times New Roman" w:hAnsi="Times New Roman" w:cs="Times New Roman"/>
               </w:rPr>
             </w:pPr>
+            <w:r>
+              <w:rPr>
+                <w:rFonts w:ascii="Times New Roman" w:hAnsi="Times New Roman" w:cs="Times New Roman"/>
+              </w:rPr>
+              <w:t>1</w:t>
+            </w:r>
           </w:p>
         </w:tc>
       </w:tr>
@@ -1329,6 +1395,12 @@
                 <w:rFonts w:ascii="Times New Roman" w:hAnsi="Times New Roman" w:cs="Times New Roman"/>
               </w:rPr>
             </w:pPr>
+            <w:r>
+              <w:rPr>
+                <w:rFonts w:ascii="Times New Roman" w:hAnsi="Times New Roman" w:cs="Times New Roman"/>
+              </w:rPr>
+              <w:t>Create login/signup forms</w:t>
+            </w:r>
           </w:p>
         </w:tc>
         <w:tc>
@@ -1342,6 +1414,12 @@
                 <w:rFonts w:ascii="Times New Roman" w:hAnsi="Times New Roman" w:cs="Times New Roman"/>
               </w:rPr>
             </w:pPr>
+            <w:r>
+              <w:rPr>
+                <w:rFonts w:ascii="Times New Roman" w:hAnsi="Times New Roman" w:cs="Times New Roman"/>
+              </w:rPr>
+              <w:t>1</w:t>
+            </w:r>
           </w:p>
         </w:tc>
         <w:tc>
@@ -1355,6 +1433,12 @@
                 <w:rFonts w:ascii="Times New Roman" w:hAnsi="Times New Roman" w:cs="Times New Roman"/>
               </w:rPr>
             </w:pPr>
+            <w:r>
+              <w:rPr>
+                <w:rFonts w:ascii="Times New Roman" w:hAnsi="Times New Roman" w:cs="Times New Roman"/>
+              </w:rPr>
+              <w:t>1</w:t>
+            </w:r>
           </w:p>
         </w:tc>
       </w:tr>
@@ -1370,6 +1454,12 @@
                 <w:rFonts w:ascii="Times New Roman" w:hAnsi="Times New Roman" w:cs="Times New Roman"/>
               </w:rPr>
             </w:pPr>
+            <w:r>
+              <w:rPr>
+                <w:rFonts w:ascii="Times New Roman" w:hAnsi="Times New Roman" w:cs="Times New Roman"/>
+              </w:rPr>
+              <w:t>Create product creation form</w:t>
+            </w:r>
           </w:p>
         </w:tc>
         <w:tc>
@@ -1383,6 +1473,12 @@
                 <w:rFonts w:ascii="Times New Roman" w:hAnsi="Times New Roman" w:cs="Times New Roman"/>
               </w:rPr>
             </w:pPr>
+            <w:r>
+              <w:rPr>
+                <w:rFonts w:ascii="Times New Roman" w:hAnsi="Times New Roman" w:cs="Times New Roman"/>
+              </w:rPr>
+              <w:t>1</w:t>
+            </w:r>
           </w:p>
         </w:tc>
         <w:tc>
@@ -1396,6 +1492,12 @@
                 <w:rFonts w:ascii="Times New Roman" w:hAnsi="Times New Roman" w:cs="Times New Roman"/>
               </w:rPr>
             </w:pPr>
+            <w:r>
+              <w:rPr>
+                <w:rFonts w:ascii="Times New Roman" w:hAnsi="Times New Roman" w:cs="Times New Roman"/>
+              </w:rPr>
+              <w:t>1</w:t>
+            </w:r>
           </w:p>
         </w:tc>
       </w:tr>
@@ -1411,6 +1513,12 @@
                 <w:rFonts w:ascii="Times New Roman" w:hAnsi="Times New Roman" w:cs="Times New Roman"/>
               </w:rPr>
             </w:pPr>
+            <w:r>
+              <w:rPr>
+                <w:rFonts w:ascii="Times New Roman" w:hAnsi="Times New Roman" w:cs="Times New Roman"/>
+              </w:rPr>
+              <w:t>Testing/Quality Assurance</w:t>
+            </w:r>
           </w:p>
         </w:tc>
         <w:tc>
@@ -1424,6 +1532,12 @@
                 <w:rFonts w:ascii="Times New Roman" w:hAnsi="Times New Roman" w:cs="Times New Roman"/>
               </w:rPr>
             </w:pPr>
+            <w:r>
+              <w:rPr>
+                <w:rFonts w:ascii="Times New Roman" w:hAnsi="Times New Roman" w:cs="Times New Roman"/>
+              </w:rPr>
+              <w:t>10</w:t>
+            </w:r>
           </w:p>
         </w:tc>
         <w:tc>
@@ -1437,6 +1551,12 @@
                 <w:rFonts w:ascii="Times New Roman" w:hAnsi="Times New Roman" w:cs="Times New Roman"/>
               </w:rPr>
             </w:pPr>
+            <w:r>
+              <w:rPr>
+                <w:rFonts w:ascii="Times New Roman" w:hAnsi="Times New Roman" w:cs="Times New Roman"/>
+              </w:rPr>
+              <w:t>In Progress</w:t>
+            </w:r>
           </w:p>
         </w:tc>
       </w:tr>

</xml_diff>